<commit_message>
Update Slučaj upotrebe 4 - Unos mjesta privremenog smještaja (kamp).docx
</commit_message>
<xml_diff>
--- a/Slucajevi upotrebe/Slučaj upotrebe 4 - Unos mjesta privremenog smještaja (kamp).docx
+++ b/Slucajevi upotrebe/Slučaj upotrebe 4 - Unos mjesta privremenog smještaja (kamp).docx
@@ -1,6 +1,6 @@
 
 <file path=word/document.xml><?xml version="1.0" encoding="utf-8"?>
-<w:document xmlns:wpc="http://schemas.microsoft.com/office/word/2010/wordprocessingCanvas" xmlns:mc="http://schemas.openxmlformats.org/markup-compatibility/2006" xmlns:o="urn:schemas-microsoft-com:office:office" xmlns:r="http://schemas.openxmlformats.org/officeDocument/2006/relationships" xmlns:m="http://schemas.openxmlformats.org/officeDocument/2006/math" xmlns:v="urn:schemas-microsoft-com:vml" xmlns:wp14="http://schemas.microsoft.com/office/word/2010/wordprocessingDrawing" xmlns:wp="http://schemas.openxmlformats.org/drawingml/2006/wordprocessingDrawing" xmlns:w10="urn:schemas-microsoft-com:office:word" xmlns:w="http://schemas.openxmlformats.org/wordprocessingml/2006/main" xmlns:w14="http://schemas.microsoft.com/office/word/2010/wordml" xmlns:w15="http://schemas.microsoft.com/office/word/2012/wordml" xmlns:wpg="http://schemas.microsoft.com/office/word/2010/wordprocessingGroup" xmlns:wpi="http://schemas.microsoft.com/office/word/2010/wordprocessingInk" xmlns:wne="http://schemas.microsoft.com/office/word/2006/wordml" xmlns:wps="http://schemas.microsoft.com/office/word/2010/wordprocessingShape" mc:Ignorable="w14 w15 wp14">
+<w:document xmlns:wpc="http://schemas.microsoft.com/office/word/2010/wordprocessingCanvas" xmlns:cx="http://schemas.microsoft.com/office/drawing/2014/chartex" xmlns:cx1="http://schemas.microsoft.com/office/drawing/2015/9/8/chartex" xmlns:cx2="http://schemas.microsoft.com/office/drawing/2015/10/21/chartex" xmlns:cx3="http://schemas.microsoft.com/office/drawing/2016/5/9/chartex" xmlns:cx4="http://schemas.microsoft.com/office/drawing/2016/5/10/chartex" xmlns:cx5="http://schemas.microsoft.com/office/drawing/2016/5/11/chartex" xmlns:cx6="http://schemas.microsoft.com/office/drawing/2016/5/12/chartex" xmlns:cx7="http://schemas.microsoft.com/office/drawing/2016/5/13/chartex" xmlns:cx8="http://schemas.microsoft.com/office/drawing/2016/5/14/chartex" xmlns:mc="http://schemas.openxmlformats.org/markup-compatibility/2006" xmlns:aink="http://schemas.microsoft.com/office/drawing/2016/ink" xmlns:am3d="http://schemas.microsoft.com/office/drawing/2017/model3d" xmlns:o="urn:schemas-microsoft-com:office:office" xmlns:r="http://schemas.openxmlformats.org/officeDocument/2006/relationships" xmlns:m="http://schemas.openxmlformats.org/officeDocument/2006/math" xmlns:v="urn:schemas-microsoft-com:vml" xmlns:wp14="http://schemas.microsoft.com/office/word/2010/wordprocessingDrawing" xmlns:wp="http://schemas.openxmlformats.org/drawingml/2006/wordprocessingDrawing" xmlns:w10="urn:schemas-microsoft-com:office:word" xmlns:w="http://schemas.openxmlformats.org/wordprocessingml/2006/main" xmlns:w14="http://schemas.microsoft.com/office/word/2010/wordml" xmlns:w15="http://schemas.microsoft.com/office/word/2012/wordml" xmlns:w16cex="http://schemas.microsoft.com/office/word/2018/wordml/cex" xmlns:w16cid="http://schemas.microsoft.com/office/word/2016/wordml/cid" xmlns:w16="http://schemas.microsoft.com/office/word/2018/wordml" xmlns:w16sdtdh="http://schemas.microsoft.com/office/word/2020/wordml/sdtdatahash" xmlns:w16se="http://schemas.microsoft.com/office/word/2015/wordml/symex" xmlns:wpg="http://schemas.microsoft.com/office/word/2010/wordprocessingGroup" xmlns:wpi="http://schemas.microsoft.com/office/word/2010/wordprocessingInk" xmlns:wne="http://schemas.microsoft.com/office/word/2006/wordml" xmlns:wps="http://schemas.microsoft.com/office/word/2010/wordprocessingShape" mc:Ignorable="w14 w15 w16se w16cid w16 w16cex w16sdtdh wp14">
   <w:body>
     <w:p/>
     <w:tbl>
@@ -30,7 +30,6 @@
                 <w:szCs w:val="24"/>
               </w:rPr>
             </w:pPr>
-            <w:proofErr w:type="spellStart"/>
             <w:r>
               <w:rPr>
                 <w:rFonts w:cs="Times New Roman"/>
@@ -39,7 +38,6 @@
               </w:rPr>
               <w:t>Oznaka</w:t>
             </w:r>
-            <w:proofErr w:type="spellEnd"/>
           </w:p>
         </w:tc>
         <w:tc>
@@ -74,7 +72,6 @@
                 <w:szCs w:val="24"/>
               </w:rPr>
             </w:pPr>
-            <w:proofErr w:type="spellStart"/>
             <w:r>
               <w:rPr>
                 <w:rFonts w:cs="Times New Roman"/>
@@ -83,7 +80,6 @@
               </w:rPr>
               <w:t>Naziv</w:t>
             </w:r>
-            <w:proofErr w:type="spellEnd"/>
           </w:p>
         </w:tc>
         <w:tc>
@@ -95,35 +91,9 @@
             <w:pPr>
               <w:cnfStyle w:val="000000100000" w:firstRow="0" w:lastRow="0" w:firstColumn="0" w:lastColumn="0" w:oddVBand="0" w:evenVBand="0" w:oddHBand="1" w:evenHBand="0" w:firstRowFirstColumn="0" w:firstRowLastColumn="0" w:lastRowFirstColumn="0" w:lastRowLastColumn="0"/>
             </w:pPr>
-            <w:proofErr w:type="spellStart"/>
             <w:r>
-              <w:t>Dodavanje</w:t>
+              <w:t>Dodavanje mjesta privremenog smještaja</w:t>
             </w:r>
-            <w:proofErr w:type="spellEnd"/>
-            <w:r>
-              <w:t xml:space="preserve"> </w:t>
-            </w:r>
-            <w:proofErr w:type="spellStart"/>
-            <w:r>
-              <w:t>mjesta</w:t>
-            </w:r>
-            <w:proofErr w:type="spellEnd"/>
-            <w:r>
-              <w:t xml:space="preserve"> </w:t>
-            </w:r>
-            <w:proofErr w:type="spellStart"/>
-            <w:r>
-              <w:t>privremenog</w:t>
-            </w:r>
-            <w:proofErr w:type="spellEnd"/>
-            <w:r>
-              <w:t xml:space="preserve"> </w:t>
-            </w:r>
-            <w:proofErr w:type="spellStart"/>
-            <w:r>
-              <w:t>smještaja</w:t>
-            </w:r>
-            <w:proofErr w:type="spellEnd"/>
           </w:p>
         </w:tc>
       </w:tr>
@@ -143,34 +113,14 @@
                 <w:szCs w:val="24"/>
               </w:rPr>
             </w:pPr>
-            <w:proofErr w:type="spellStart"/>
             <w:r>
               <w:rPr>
                 <w:rFonts w:cs="Times New Roman"/>
                 <w:sz w:val="24"/>
                 <w:szCs w:val="24"/>
               </w:rPr>
-              <w:t>Kratak</w:t>
+              <w:t>Kratak opis</w:t>
             </w:r>
-            <w:proofErr w:type="spellEnd"/>
-            <w:r>
-              <w:rPr>
-                <w:rFonts w:cs="Times New Roman"/>
-                <w:sz w:val="24"/>
-                <w:szCs w:val="24"/>
-              </w:rPr>
-              <w:t xml:space="preserve"> </w:t>
-            </w:r>
-            <w:proofErr w:type="spellStart"/>
-            <w:r>
-              <w:rPr>
-                <w:rFonts w:cs="Times New Roman"/>
-                <w:sz w:val="24"/>
-                <w:szCs w:val="24"/>
-              </w:rPr>
-              <w:t>opis</w:t>
-            </w:r>
-            <w:proofErr w:type="spellEnd"/>
           </w:p>
         </w:tc>
         <w:tc>
@@ -183,39 +133,10 @@
               <w:cnfStyle w:val="000000000000" w:firstRow="0" w:lastRow="0" w:firstColumn="0" w:lastColumn="0" w:oddVBand="0" w:evenVBand="0" w:oddHBand="0" w:evenHBand="0" w:firstRowFirstColumn="0" w:firstRowLastColumn="0" w:lastRowFirstColumn="0" w:lastRowLastColumn="0"/>
             </w:pPr>
             <w:r>
-              <w:t xml:space="preserve">Administrator </w:t>
+              <w:t xml:space="preserve">Administrator unosi </w:t>
             </w:r>
-            <w:proofErr w:type="spellStart"/>
             <w:r>
-              <w:t>unosi</w:t>
-            </w:r>
-            <w:proofErr w:type="spellEnd"/>
-            <w:r>
-              <w:t xml:space="preserve"> </w:t>
-            </w:r>
-            <w:proofErr w:type="spellStart"/>
-            <w:r>
-              <w:t>osnovne</w:t>
-            </w:r>
-            <w:proofErr w:type="spellEnd"/>
-            <w:r>
-              <w:t xml:space="preserve"> </w:t>
-            </w:r>
-            <w:proofErr w:type="spellStart"/>
-            <w:r>
-              <w:t>atribute</w:t>
-            </w:r>
-            <w:proofErr w:type="spellEnd"/>
-            <w:r>
-              <w:t xml:space="preserve"> </w:t>
-            </w:r>
-            <w:proofErr w:type="spellStart"/>
-            <w:r>
-              <w:t>kampa</w:t>
-            </w:r>
-            <w:proofErr w:type="spellEnd"/>
-            <w:r>
-              <w:t>.</w:t>
+              <w:t>osnovne atribute kampa.</w:t>
             </w:r>
           </w:p>
         </w:tc>
@@ -237,7 +158,6 @@
                 <w:szCs w:val="24"/>
               </w:rPr>
             </w:pPr>
-            <w:proofErr w:type="spellStart"/>
             <w:r>
               <w:rPr>
                 <w:rFonts w:cs="Times New Roman"/>
@@ -246,7 +166,6 @@
               </w:rPr>
               <w:t>Učesnici</w:t>
             </w:r>
-            <w:proofErr w:type="spellEnd"/>
           </w:p>
         </w:tc>
         <w:tc>
@@ -280,7 +199,6 @@
                 <w:szCs w:val="24"/>
               </w:rPr>
             </w:pPr>
-            <w:proofErr w:type="spellStart"/>
             <w:r>
               <w:rPr>
                 <w:rFonts w:cs="Times New Roman"/>
@@ -289,7 +207,6 @@
               </w:rPr>
               <w:t>Preduslovi</w:t>
             </w:r>
-            <w:proofErr w:type="spellEnd"/>
           </w:p>
         </w:tc>
         <w:tc>
@@ -309,39 +226,8 @@
               <w:cnfStyle w:val="000000000000" w:firstRow="0" w:lastRow="0" w:firstColumn="0" w:lastColumn="0" w:oddVBand="0" w:evenVBand="0" w:oddHBand="0" w:evenHBand="0" w:firstRowFirstColumn="0" w:firstRowLastColumn="0" w:lastRowFirstColumn="0" w:lastRowLastColumn="0"/>
             </w:pPr>
             <w:r>
-              <w:t xml:space="preserve">Administrator je </w:t>
+              <w:t>Administrator je prijavljen na svoj nalog</w:t>
             </w:r>
-            <w:proofErr w:type="spellStart"/>
-            <w:r>
-              <w:t>prijavljen</w:t>
-            </w:r>
-            <w:proofErr w:type="spellEnd"/>
-            <w:r>
-              <w:t xml:space="preserve"> </w:t>
-            </w:r>
-            <w:proofErr w:type="spellStart"/>
-            <w:proofErr w:type="gramStart"/>
-            <w:r>
-              <w:t>na</w:t>
-            </w:r>
-            <w:proofErr w:type="spellEnd"/>
-            <w:proofErr w:type="gramEnd"/>
-            <w:r>
-              <w:t xml:space="preserve"> </w:t>
-            </w:r>
-            <w:proofErr w:type="spellStart"/>
-            <w:r>
-              <w:t>svoj</w:t>
-            </w:r>
-            <w:proofErr w:type="spellEnd"/>
-            <w:r>
-              <w:t xml:space="preserve"> </w:t>
-            </w:r>
-            <w:proofErr w:type="spellStart"/>
-            <w:r>
-              <w:t>nalog</w:t>
-            </w:r>
-            <w:proofErr w:type="spellEnd"/>
             <w:r>
               <w:t>.</w:t>
             </w:r>
@@ -365,23 +251,13 @@
                 <w:szCs w:val="24"/>
               </w:rPr>
             </w:pPr>
-            <w:proofErr w:type="spellStart"/>
             <w:r>
               <w:rPr>
                 <w:rFonts w:cs="Times New Roman"/>
                 <w:sz w:val="24"/>
                 <w:szCs w:val="24"/>
               </w:rPr>
-              <w:t>Osnovni</w:t>
-            </w:r>
-            <w:proofErr w:type="spellEnd"/>
-            <w:r>
-              <w:rPr>
-                <w:rFonts w:cs="Times New Roman"/>
-                <w:sz w:val="24"/>
-                <w:szCs w:val="24"/>
-              </w:rPr>
-              <w:t xml:space="preserve"> scenario</w:t>
+              <w:t>Osnovni scenario</w:t>
             </w:r>
           </w:p>
         </w:tc>
@@ -441,7 +317,6 @@
                       <w:bCs/>
                     </w:rPr>
                   </w:pPr>
-                  <w:proofErr w:type="spellStart"/>
                   <w:r>
                     <w:rPr>
                       <w:rFonts w:cs="Times New Roman"/>
@@ -450,7 +325,6 @@
                     </w:rPr>
                     <w:t>Sistem</w:t>
                   </w:r>
-                  <w:proofErr w:type="spellEnd"/>
                 </w:p>
               </w:tc>
             </w:tr>
@@ -475,79 +349,13 @@
                       <w:sz w:val="22"/>
                     </w:rPr>
                   </w:pPr>
-                  <w:proofErr w:type="spellStart"/>
                   <w:r>
                     <w:rPr>
                       <w:rFonts w:ascii="Times New Roman" w:hAnsi="Times New Roman" w:cs="Times New Roman"/>
                       <w:sz w:val="22"/>
                     </w:rPr>
-                    <w:t>Bira</w:t>
+                    <w:t>Bira opciju za kreiranje kampa</w:t>
                   </w:r>
-                  <w:proofErr w:type="spellEnd"/>
-                  <w:r>
-                    <w:rPr>
-                      <w:rFonts w:ascii="Times New Roman" w:hAnsi="Times New Roman" w:cs="Times New Roman"/>
-                      <w:sz w:val="22"/>
-                    </w:rPr>
-                    <w:t xml:space="preserve"> </w:t>
-                  </w:r>
-                  <w:proofErr w:type="spellStart"/>
-                  <w:r>
-                    <w:rPr>
-                      <w:rFonts w:ascii="Times New Roman" w:hAnsi="Times New Roman" w:cs="Times New Roman"/>
-                      <w:sz w:val="22"/>
-                    </w:rPr>
-                    <w:t>opciju</w:t>
-                  </w:r>
-                  <w:proofErr w:type="spellEnd"/>
-                  <w:r>
-                    <w:rPr>
-                      <w:rFonts w:ascii="Times New Roman" w:hAnsi="Times New Roman" w:cs="Times New Roman"/>
-                      <w:sz w:val="22"/>
-                    </w:rPr>
-                    <w:t xml:space="preserve"> </w:t>
-                  </w:r>
-                  <w:proofErr w:type="spellStart"/>
-                  <w:r>
-                    <w:rPr>
-                      <w:rFonts w:ascii="Times New Roman" w:hAnsi="Times New Roman" w:cs="Times New Roman"/>
-                      <w:sz w:val="22"/>
-                    </w:rPr>
-                    <w:t>za</w:t>
-                  </w:r>
-                  <w:proofErr w:type="spellEnd"/>
-                  <w:r>
-                    <w:rPr>
-                      <w:rFonts w:ascii="Times New Roman" w:hAnsi="Times New Roman" w:cs="Times New Roman"/>
-                      <w:sz w:val="22"/>
-                    </w:rPr>
-                    <w:t xml:space="preserve"> </w:t>
-                  </w:r>
-                  <w:proofErr w:type="spellStart"/>
-                  <w:r>
-                    <w:rPr>
-                      <w:rFonts w:ascii="Times New Roman" w:hAnsi="Times New Roman" w:cs="Times New Roman"/>
-                      <w:sz w:val="22"/>
-                    </w:rPr>
-                    <w:t>kreiranje</w:t>
-                  </w:r>
-                  <w:proofErr w:type="spellEnd"/>
-                  <w:r>
-                    <w:rPr>
-                      <w:rFonts w:ascii="Times New Roman" w:hAnsi="Times New Roman" w:cs="Times New Roman"/>
-                      <w:sz w:val="22"/>
-                    </w:rPr>
-                    <w:t xml:space="preserve"> </w:t>
-                  </w:r>
-                  <w:proofErr w:type="spellStart"/>
-                  <w:r>
-                    <w:rPr>
-                      <w:rFonts w:ascii="Times New Roman" w:hAnsi="Times New Roman" w:cs="Times New Roman"/>
-                      <w:sz w:val="22"/>
-                    </w:rPr>
-                    <w:t>kampa</w:t>
-                  </w:r>
-                  <w:proofErr w:type="spellEnd"/>
                 </w:p>
               </w:tc>
               <w:tc>
@@ -601,79 +409,13 @@
                       <w:sz w:val="22"/>
                     </w:rPr>
                   </w:pPr>
-                  <w:proofErr w:type="spellStart"/>
                   <w:r>
                     <w:rPr>
                       <w:rFonts w:ascii="Times New Roman" w:hAnsi="Times New Roman" w:cs="Times New Roman"/>
                       <w:sz w:val="22"/>
                     </w:rPr>
-                    <w:t>Prikazuje</w:t>
+                    <w:t>Prikazuje formu za kreiranje kampa</w:t>
                   </w:r>
-                  <w:proofErr w:type="spellEnd"/>
-                  <w:r>
-                    <w:rPr>
-                      <w:rFonts w:ascii="Times New Roman" w:hAnsi="Times New Roman" w:cs="Times New Roman"/>
-                      <w:sz w:val="22"/>
-                    </w:rPr>
-                    <w:t xml:space="preserve"> </w:t>
-                  </w:r>
-                  <w:proofErr w:type="spellStart"/>
-                  <w:r>
-                    <w:rPr>
-                      <w:rFonts w:ascii="Times New Roman" w:hAnsi="Times New Roman" w:cs="Times New Roman"/>
-                      <w:sz w:val="22"/>
-                    </w:rPr>
-                    <w:t>formu</w:t>
-                  </w:r>
-                  <w:proofErr w:type="spellEnd"/>
-                  <w:r>
-                    <w:rPr>
-                      <w:rFonts w:ascii="Times New Roman" w:hAnsi="Times New Roman" w:cs="Times New Roman"/>
-                      <w:sz w:val="22"/>
-                    </w:rPr>
-                    <w:t xml:space="preserve"> </w:t>
-                  </w:r>
-                  <w:proofErr w:type="spellStart"/>
-                  <w:r>
-                    <w:rPr>
-                      <w:rFonts w:ascii="Times New Roman" w:hAnsi="Times New Roman" w:cs="Times New Roman"/>
-                      <w:sz w:val="22"/>
-                    </w:rPr>
-                    <w:t>za</w:t>
-                  </w:r>
-                  <w:proofErr w:type="spellEnd"/>
-                  <w:r>
-                    <w:rPr>
-                      <w:rFonts w:ascii="Times New Roman" w:hAnsi="Times New Roman" w:cs="Times New Roman"/>
-                      <w:sz w:val="22"/>
-                    </w:rPr>
-                    <w:t xml:space="preserve"> </w:t>
-                  </w:r>
-                  <w:proofErr w:type="spellStart"/>
-                  <w:r>
-                    <w:rPr>
-                      <w:rFonts w:ascii="Times New Roman" w:hAnsi="Times New Roman" w:cs="Times New Roman"/>
-                      <w:sz w:val="22"/>
-                    </w:rPr>
-                    <w:t>kreiranje</w:t>
-                  </w:r>
-                  <w:proofErr w:type="spellEnd"/>
-                  <w:r>
-                    <w:rPr>
-                      <w:rFonts w:ascii="Times New Roman" w:hAnsi="Times New Roman" w:cs="Times New Roman"/>
-                      <w:sz w:val="22"/>
-                    </w:rPr>
-                    <w:t xml:space="preserve"> </w:t>
-                  </w:r>
-                  <w:proofErr w:type="spellStart"/>
-                  <w:r>
-                    <w:rPr>
-                      <w:rFonts w:ascii="Times New Roman" w:hAnsi="Times New Roman" w:cs="Times New Roman"/>
-                      <w:sz w:val="22"/>
-                    </w:rPr>
-                    <w:t>kampa</w:t>
-                  </w:r>
-                  <w:proofErr w:type="spellEnd"/>
                 </w:p>
               </w:tc>
             </w:tr>
@@ -698,31 +440,13 @@
                       <w:sz w:val="22"/>
                     </w:rPr>
                   </w:pPr>
-                  <w:proofErr w:type="spellStart"/>
                   <w:r>
                     <w:rPr>
                       <w:rFonts w:ascii="Times New Roman" w:hAnsi="Times New Roman" w:cs="Times New Roman"/>
                       <w:sz w:val="22"/>
                     </w:rPr>
-                    <w:t>Pregled</w:t>
+                    <w:t>Pregled forme</w:t>
                   </w:r>
-                  <w:proofErr w:type="spellEnd"/>
-                  <w:r>
-                    <w:rPr>
-                      <w:rFonts w:ascii="Times New Roman" w:hAnsi="Times New Roman" w:cs="Times New Roman"/>
-                      <w:sz w:val="22"/>
-                    </w:rPr>
-                    <w:t xml:space="preserve"> </w:t>
-                  </w:r>
-                  <w:proofErr w:type="spellStart"/>
-                  <w:r>
-                    <w:rPr>
-                      <w:rFonts w:ascii="Times New Roman" w:hAnsi="Times New Roman" w:cs="Times New Roman"/>
-                      <w:sz w:val="22"/>
-                    </w:rPr>
-                    <w:t>forme</w:t>
-                  </w:r>
-                  <w:proofErr w:type="spellEnd"/>
                 </w:p>
               </w:tc>
               <w:tc>
@@ -763,47 +487,13 @@
                       <w:sz w:val="22"/>
                     </w:rPr>
                   </w:pPr>
-                  <w:proofErr w:type="spellStart"/>
                   <w:r>
                     <w:rPr>
                       <w:rFonts w:ascii="Times New Roman" w:hAnsi="Times New Roman" w:cs="Times New Roman"/>
                       <w:sz w:val="22"/>
                     </w:rPr>
-                    <w:t>Unos</w:t>
+                    <w:t>Unos imena kampa</w:t>
                   </w:r>
-                  <w:proofErr w:type="spellEnd"/>
-                  <w:r>
-                    <w:rPr>
-                      <w:rFonts w:ascii="Times New Roman" w:hAnsi="Times New Roman" w:cs="Times New Roman"/>
-                      <w:sz w:val="22"/>
-                    </w:rPr>
-                    <w:t xml:space="preserve"> </w:t>
-                  </w:r>
-                  <w:proofErr w:type="spellStart"/>
-                  <w:r>
-                    <w:rPr>
-                      <w:rFonts w:ascii="Times New Roman" w:hAnsi="Times New Roman" w:cs="Times New Roman"/>
-                      <w:sz w:val="22"/>
-                    </w:rPr>
-                    <w:t>imena</w:t>
-                  </w:r>
-                  <w:proofErr w:type="spellEnd"/>
-                  <w:r>
-                    <w:rPr>
-                      <w:rFonts w:ascii="Times New Roman" w:hAnsi="Times New Roman" w:cs="Times New Roman"/>
-                      <w:sz w:val="22"/>
-                    </w:rPr>
-                    <w:t xml:space="preserve"> </w:t>
-                  </w:r>
-                  <w:proofErr w:type="spellStart"/>
-                  <w:r>
-                    <w:rPr>
-                      <w:rFonts w:ascii="Times New Roman" w:hAnsi="Times New Roman" w:cs="Times New Roman"/>
-                      <w:sz w:val="22"/>
-                    </w:rPr>
-                    <w:t>kampa</w:t>
-                  </w:r>
-                  <w:proofErr w:type="spellEnd"/>
                 </w:p>
               </w:tc>
               <w:tc>
@@ -844,63 +534,13 @@
                       <w:sz w:val="22"/>
                     </w:rPr>
                   </w:pPr>
-                  <w:proofErr w:type="spellStart"/>
                   <w:r>
                     <w:rPr>
                       <w:rFonts w:ascii="Times New Roman" w:hAnsi="Times New Roman" w:cs="Times New Roman"/>
                       <w:sz w:val="22"/>
                     </w:rPr>
-                    <w:t>Unos</w:t>
+                    <w:t>Unos geografske lokacije kampa</w:t>
                   </w:r>
-                  <w:proofErr w:type="spellEnd"/>
-                  <w:r>
-                    <w:rPr>
-                      <w:rFonts w:ascii="Times New Roman" w:hAnsi="Times New Roman" w:cs="Times New Roman"/>
-                      <w:sz w:val="22"/>
-                    </w:rPr>
-                    <w:t xml:space="preserve"> </w:t>
-                  </w:r>
-                  <w:proofErr w:type="spellStart"/>
-                  <w:r>
-                    <w:rPr>
-                      <w:rFonts w:ascii="Times New Roman" w:hAnsi="Times New Roman" w:cs="Times New Roman"/>
-                      <w:sz w:val="22"/>
-                    </w:rPr>
-                    <w:t>geografske</w:t>
-                  </w:r>
-                  <w:proofErr w:type="spellEnd"/>
-                  <w:r>
-                    <w:rPr>
-                      <w:rFonts w:ascii="Times New Roman" w:hAnsi="Times New Roman" w:cs="Times New Roman"/>
-                      <w:sz w:val="22"/>
-                    </w:rPr>
-                    <w:t xml:space="preserve"> </w:t>
-                  </w:r>
-                  <w:proofErr w:type="spellStart"/>
-                  <w:r>
-                    <w:rPr>
-                      <w:rFonts w:ascii="Times New Roman" w:hAnsi="Times New Roman" w:cs="Times New Roman"/>
-                      <w:sz w:val="22"/>
-                    </w:rPr>
-                    <w:t>lokacije</w:t>
-                  </w:r>
-                  <w:proofErr w:type="spellEnd"/>
-                  <w:r>
-                    <w:rPr>
-                      <w:rFonts w:ascii="Times New Roman" w:hAnsi="Times New Roman" w:cs="Times New Roman"/>
-                      <w:sz w:val="22"/>
-                    </w:rPr>
-                    <w:t xml:space="preserve"> </w:t>
-                  </w:r>
-                  <w:proofErr w:type="spellStart"/>
-                  <w:r>
-                    <w:rPr>
-                      <w:rFonts w:ascii="Times New Roman" w:hAnsi="Times New Roman" w:cs="Times New Roman"/>
-                      <w:sz w:val="22"/>
-                    </w:rPr>
-                    <w:t>kampa</w:t>
-                  </w:r>
-                  <w:proofErr w:type="spellEnd"/>
                 </w:p>
               </w:tc>
               <w:tc>
@@ -941,31 +581,13 @@
                       <w:sz w:val="22"/>
                     </w:rPr>
                   </w:pPr>
-                  <w:proofErr w:type="spellStart"/>
                   <w:r>
                     <w:rPr>
                       <w:rFonts w:ascii="Times New Roman" w:hAnsi="Times New Roman" w:cs="Times New Roman"/>
                       <w:sz w:val="22"/>
                     </w:rPr>
-                    <w:t>Unos</w:t>
+                    <w:t>Unos ulice</w:t>
                   </w:r>
-                  <w:proofErr w:type="spellEnd"/>
-                  <w:r>
-                    <w:rPr>
-                      <w:rFonts w:ascii="Times New Roman" w:hAnsi="Times New Roman" w:cs="Times New Roman"/>
-                      <w:sz w:val="22"/>
-                    </w:rPr>
-                    <w:t xml:space="preserve"> </w:t>
-                  </w:r>
-                  <w:proofErr w:type="spellStart"/>
-                  <w:r>
-                    <w:rPr>
-                      <w:rFonts w:ascii="Times New Roman" w:hAnsi="Times New Roman" w:cs="Times New Roman"/>
-                      <w:sz w:val="22"/>
-                    </w:rPr>
-                    <w:t>ulice</w:t>
-                  </w:r>
-                  <w:proofErr w:type="spellEnd"/>
                 </w:p>
               </w:tc>
               <w:tc>
@@ -1006,47 +628,13 @@
                       <w:sz w:val="22"/>
                     </w:rPr>
                   </w:pPr>
-                  <w:proofErr w:type="spellStart"/>
                   <w:r>
                     <w:rPr>
                       <w:rFonts w:ascii="Times New Roman" w:hAnsi="Times New Roman" w:cs="Times New Roman"/>
                       <w:sz w:val="22"/>
                     </w:rPr>
-                    <w:t>Unos</w:t>
+                    <w:t>Unos planiranog kapaciteta</w:t>
                   </w:r>
-                  <w:proofErr w:type="spellEnd"/>
-                  <w:r>
-                    <w:rPr>
-                      <w:rFonts w:ascii="Times New Roman" w:hAnsi="Times New Roman" w:cs="Times New Roman"/>
-                      <w:sz w:val="22"/>
-                    </w:rPr>
-                    <w:t xml:space="preserve"> </w:t>
-                  </w:r>
-                  <w:proofErr w:type="spellStart"/>
-                  <w:r>
-                    <w:rPr>
-                      <w:rFonts w:ascii="Times New Roman" w:hAnsi="Times New Roman" w:cs="Times New Roman"/>
-                      <w:sz w:val="22"/>
-                    </w:rPr>
-                    <w:t>planiranog</w:t>
-                  </w:r>
-                  <w:proofErr w:type="spellEnd"/>
-                  <w:r>
-                    <w:rPr>
-                      <w:rFonts w:ascii="Times New Roman" w:hAnsi="Times New Roman" w:cs="Times New Roman"/>
-                      <w:sz w:val="22"/>
-                    </w:rPr>
-                    <w:t xml:space="preserve"> </w:t>
-                  </w:r>
-                  <w:proofErr w:type="spellStart"/>
-                  <w:r>
-                    <w:rPr>
-                      <w:rFonts w:ascii="Times New Roman" w:hAnsi="Times New Roman" w:cs="Times New Roman"/>
-                      <w:sz w:val="22"/>
-                    </w:rPr>
-                    <w:t>kapaciteta</w:t>
-                  </w:r>
-                  <w:proofErr w:type="spellEnd"/>
                 </w:p>
               </w:tc>
               <w:tc>
@@ -1087,7 +675,6 @@
                       <w:sz w:val="22"/>
                     </w:rPr>
                   </w:pPr>
-                  <w:proofErr w:type="spellStart"/>
                   <w:r>
                     <w:rPr>
                       <w:rFonts w:ascii="Times New Roman" w:hAnsi="Times New Roman" w:cs="Times New Roman"/>
@@ -1095,39 +682,13 @@
                     </w:rPr>
                     <w:t>Izbor</w:t>
                   </w:r>
-                  <w:proofErr w:type="spellEnd"/>
                   <w:r>
                     <w:rPr>
                       <w:rFonts w:ascii="Times New Roman" w:hAnsi="Times New Roman" w:cs="Times New Roman"/>
                       <w:sz w:val="22"/>
                     </w:rPr>
-                    <w:t xml:space="preserve"> </w:t>
+                    <w:t xml:space="preserve"> opcije kreiraj</w:t>
                   </w:r>
-                  <w:proofErr w:type="spellStart"/>
-                  <w:r>
-                    <w:rPr>
-                      <w:rFonts w:ascii="Times New Roman" w:hAnsi="Times New Roman" w:cs="Times New Roman"/>
-                      <w:sz w:val="22"/>
-                    </w:rPr>
-                    <w:t>opcije</w:t>
-                  </w:r>
-                  <w:proofErr w:type="spellEnd"/>
-                  <w:r>
-                    <w:rPr>
-                      <w:rFonts w:ascii="Times New Roman" w:hAnsi="Times New Roman" w:cs="Times New Roman"/>
-                      <w:sz w:val="22"/>
-                    </w:rPr>
-                    <w:t xml:space="preserve"> </w:t>
-                  </w:r>
-                  <w:proofErr w:type="spellStart"/>
-                  <w:r>
-                    <w:rPr>
-                      <w:rFonts w:ascii="Times New Roman" w:hAnsi="Times New Roman" w:cs="Times New Roman"/>
-                      <w:sz w:val="22"/>
-                    </w:rPr>
-                    <w:t>kreiraj</w:t>
-                  </w:r>
-                  <w:proofErr w:type="spellEnd"/>
                 </w:p>
               </w:tc>
               <w:tc>
@@ -1184,149 +745,12 @@
                       <w:sz w:val="22"/>
                     </w:rPr>
                   </w:pPr>
-                  <w:proofErr w:type="spellStart"/>
                   <w:r>
                     <w:rPr>
                       <w:rFonts w:ascii="Times New Roman" w:hAnsi="Times New Roman" w:cs="Times New Roman"/>
                       <w:sz w:val="22"/>
                     </w:rPr>
-                    <w:t>Sistem</w:t>
-                  </w:r>
-                  <w:proofErr w:type="spellEnd"/>
-                  <w:r>
-                    <w:rPr>
-                      <w:rFonts w:ascii="Times New Roman" w:hAnsi="Times New Roman" w:cs="Times New Roman"/>
-                      <w:sz w:val="22"/>
-                    </w:rPr>
-                    <w:t xml:space="preserve"> </w:t>
-                  </w:r>
-                  <w:proofErr w:type="spellStart"/>
-                  <w:r>
-                    <w:rPr>
-                      <w:rFonts w:ascii="Times New Roman" w:hAnsi="Times New Roman" w:cs="Times New Roman"/>
-                      <w:sz w:val="22"/>
-                    </w:rPr>
-                    <w:t>provjerava</w:t>
-                  </w:r>
-                  <w:proofErr w:type="spellEnd"/>
-                  <w:r>
-                    <w:rPr>
-                      <w:rFonts w:ascii="Times New Roman" w:hAnsi="Times New Roman" w:cs="Times New Roman"/>
-                      <w:sz w:val="22"/>
-                    </w:rPr>
-                    <w:t xml:space="preserve"> da li je </w:t>
-                  </w:r>
-                  <w:proofErr w:type="spellStart"/>
-                  <w:r>
-                    <w:rPr>
-                      <w:rFonts w:ascii="Times New Roman" w:hAnsi="Times New Roman" w:cs="Times New Roman"/>
-                      <w:sz w:val="22"/>
-                    </w:rPr>
-                    <w:t>unesena</w:t>
-                  </w:r>
-                  <w:proofErr w:type="spellEnd"/>
-                  <w:r>
-                    <w:rPr>
-                      <w:rFonts w:ascii="Times New Roman" w:hAnsi="Times New Roman" w:cs="Times New Roman"/>
-                      <w:sz w:val="22"/>
-                    </w:rPr>
-                    <w:t xml:space="preserve"> </w:t>
-                  </w:r>
-                  <w:proofErr w:type="spellStart"/>
-                  <w:r>
-                    <w:rPr>
-                      <w:rFonts w:ascii="Times New Roman" w:hAnsi="Times New Roman" w:cs="Times New Roman"/>
-                      <w:sz w:val="22"/>
-                    </w:rPr>
-                    <w:t>georgafksa</w:t>
-                  </w:r>
-                  <w:proofErr w:type="spellEnd"/>
-                  <w:r>
-                    <w:rPr>
-                      <w:rFonts w:ascii="Times New Roman" w:hAnsi="Times New Roman" w:cs="Times New Roman"/>
-                      <w:sz w:val="22"/>
-                    </w:rPr>
-                    <w:t xml:space="preserve"> </w:t>
-                  </w:r>
-                  <w:proofErr w:type="spellStart"/>
-                  <w:r>
-                    <w:rPr>
-                      <w:rFonts w:ascii="Times New Roman" w:hAnsi="Times New Roman" w:cs="Times New Roman"/>
-                      <w:sz w:val="22"/>
-                    </w:rPr>
-                    <w:t>dužina</w:t>
-                  </w:r>
-                  <w:proofErr w:type="spellEnd"/>
-                  <w:r>
-                    <w:rPr>
-                      <w:rFonts w:ascii="Times New Roman" w:hAnsi="Times New Roman" w:cs="Times New Roman"/>
-                      <w:sz w:val="22"/>
-                    </w:rPr>
-                    <w:t xml:space="preserve"> </w:t>
-                  </w:r>
-                  <w:proofErr w:type="spellStart"/>
-                  <w:r>
-                    <w:rPr>
-                      <w:rFonts w:ascii="Times New Roman" w:hAnsi="Times New Roman" w:cs="Times New Roman"/>
-                      <w:sz w:val="22"/>
-                    </w:rPr>
-                    <w:t>i</w:t>
-                  </w:r>
-                  <w:proofErr w:type="spellEnd"/>
-                  <w:r>
-                    <w:rPr>
-                      <w:rFonts w:ascii="Times New Roman" w:hAnsi="Times New Roman" w:cs="Times New Roman"/>
-                      <w:sz w:val="22"/>
-                    </w:rPr>
-                    <w:t xml:space="preserve"> </w:t>
-                  </w:r>
-                  <w:proofErr w:type="spellStart"/>
-                  <w:r>
-                    <w:rPr>
-                      <w:rFonts w:ascii="Times New Roman" w:hAnsi="Times New Roman" w:cs="Times New Roman"/>
-                      <w:sz w:val="22"/>
-                    </w:rPr>
-                    <w:t>geografska</w:t>
-                  </w:r>
-                  <w:proofErr w:type="spellEnd"/>
-                  <w:r>
-                    <w:rPr>
-                      <w:rFonts w:ascii="Times New Roman" w:hAnsi="Times New Roman" w:cs="Times New Roman"/>
-                      <w:sz w:val="22"/>
-                    </w:rPr>
-                    <w:t xml:space="preserve"> </w:t>
-                  </w:r>
-                  <w:proofErr w:type="spellStart"/>
-                  <w:r>
-                    <w:rPr>
-                      <w:rFonts w:ascii="Times New Roman" w:hAnsi="Times New Roman" w:cs="Times New Roman"/>
-                      <w:sz w:val="22"/>
-                    </w:rPr>
-                    <w:t>širina</w:t>
-                  </w:r>
-                  <w:proofErr w:type="spellEnd"/>
-                  <w:r>
-                    <w:rPr>
-                      <w:rFonts w:ascii="Times New Roman" w:hAnsi="Times New Roman" w:cs="Times New Roman"/>
-                      <w:sz w:val="22"/>
-                    </w:rPr>
-                    <w:t xml:space="preserve"> </w:t>
-                  </w:r>
-                  <w:proofErr w:type="spellStart"/>
-                  <w:r>
-                    <w:rPr>
-                      <w:rFonts w:ascii="Times New Roman" w:hAnsi="Times New Roman" w:cs="Times New Roman"/>
-                      <w:sz w:val="22"/>
-                    </w:rPr>
-                    <w:t>validna</w:t>
-                  </w:r>
-                  <w:proofErr w:type="spellEnd"/>
-                  <w:r>
-                    <w:rPr>
-                      <w:rFonts w:ascii="Times New Roman" w:hAnsi="Times New Roman" w:cs="Times New Roman"/>
-                      <w:sz w:val="22"/>
-                    </w:rPr>
-                    <w:t xml:space="preserve"> </w:t>
+                    <w:t xml:space="preserve">Sistem provjerava da li je unesena georgafksa dužina i geografska širina validna </w:t>
                   </w:r>
                   <w:r>
                     <w:rPr>
@@ -1336,23 +760,13 @@
                     </w:rPr>
                     <w:t>{</w:t>
                   </w:r>
-                  <w:proofErr w:type="spellStart"/>
                   <w:r>
                     <w:rPr>
                       <w:rFonts w:ascii="Times New Roman" w:hAnsi="Times New Roman" w:cs="Times New Roman"/>
                       <w:sz w:val="22"/>
                       <w:highlight w:val="yellow"/>
                     </w:rPr>
-                    <w:t>granice</w:t>
-                  </w:r>
-                  <w:proofErr w:type="spellEnd"/>
-                  <w:r>
-                    <w:rPr>
-                      <w:rFonts w:ascii="Times New Roman" w:hAnsi="Times New Roman" w:cs="Times New Roman"/>
-                      <w:sz w:val="22"/>
-                      <w:highlight w:val="yellow"/>
-                    </w:rPr>
-                    <w:t>}</w:t>
+                    <w:t>granice}</w:t>
                   </w:r>
                   <w:r>
                     <w:rPr>
@@ -1401,31 +815,13 @@
                       <w:sz w:val="22"/>
                     </w:rPr>
                   </w:pPr>
-                  <w:proofErr w:type="spellStart"/>
                   <w:r>
                     <w:rPr>
                       <w:rFonts w:ascii="Times New Roman" w:hAnsi="Times New Roman" w:cs="Times New Roman"/>
                       <w:sz w:val="22"/>
                     </w:rPr>
-                    <w:t>Prikaz</w:t>
+                    <w:t>Prikaz obavje</w:t>
                   </w:r>
-                  <w:proofErr w:type="spellEnd"/>
-                  <w:r>
-                    <w:rPr>
-                      <w:rFonts w:ascii="Times New Roman" w:hAnsi="Times New Roman" w:cs="Times New Roman"/>
-                      <w:sz w:val="22"/>
-                    </w:rPr>
-                    <w:t xml:space="preserve"> </w:t>
-                  </w:r>
-                  <w:proofErr w:type="spellStart"/>
-                  <w:r>
-                    <w:rPr>
-                      <w:rFonts w:ascii="Times New Roman" w:hAnsi="Times New Roman" w:cs="Times New Roman"/>
-                      <w:sz w:val="22"/>
-                    </w:rPr>
-                    <w:t>obavje</w:t>
-                  </w:r>
-                  <w:proofErr w:type="spellEnd"/>
                   <w:r>
                     <w:rPr>
                       <w:rFonts w:ascii="Times New Roman" w:hAnsi="Times New Roman" w:cs="Times New Roman"/>
@@ -1458,63 +854,13 @@
                       <w:sz w:val="22"/>
                     </w:rPr>
                   </w:pPr>
-                  <w:proofErr w:type="spellStart"/>
                   <w:r>
                     <w:rPr>
                       <w:rFonts w:ascii="Times New Roman" w:hAnsi="Times New Roman" w:cs="Times New Roman"/>
                       <w:sz w:val="22"/>
                     </w:rPr>
-                    <w:t>Pregled</w:t>
+                    <w:t>Pregled obavještenja o validnoj kreaciji</w:t>
                   </w:r>
-                  <w:proofErr w:type="spellEnd"/>
-                  <w:r>
-                    <w:rPr>
-                      <w:rFonts w:ascii="Times New Roman" w:hAnsi="Times New Roman" w:cs="Times New Roman"/>
-                      <w:sz w:val="22"/>
-                    </w:rPr>
-                    <w:t xml:space="preserve"> </w:t>
-                  </w:r>
-                  <w:proofErr w:type="spellStart"/>
-                  <w:r>
-                    <w:rPr>
-                      <w:rFonts w:ascii="Times New Roman" w:hAnsi="Times New Roman" w:cs="Times New Roman"/>
-                      <w:sz w:val="22"/>
-                    </w:rPr>
-                    <w:t>obavještenja</w:t>
-                  </w:r>
-                  <w:proofErr w:type="spellEnd"/>
-                  <w:r>
-                    <w:rPr>
-                      <w:rFonts w:ascii="Times New Roman" w:hAnsi="Times New Roman" w:cs="Times New Roman"/>
-                      <w:sz w:val="22"/>
-                    </w:rPr>
-                    <w:t xml:space="preserve"> o </w:t>
-                  </w:r>
-                  <w:proofErr w:type="spellStart"/>
-                  <w:r>
-                    <w:rPr>
-                      <w:rFonts w:ascii="Times New Roman" w:hAnsi="Times New Roman" w:cs="Times New Roman"/>
-                      <w:sz w:val="22"/>
-                    </w:rPr>
-                    <w:t>validnoj</w:t>
-                  </w:r>
-                  <w:proofErr w:type="spellEnd"/>
-                  <w:r>
-                    <w:rPr>
-                      <w:rFonts w:ascii="Times New Roman" w:hAnsi="Times New Roman" w:cs="Times New Roman"/>
-                      <w:sz w:val="22"/>
-                    </w:rPr>
-                    <w:t xml:space="preserve"> </w:t>
-                  </w:r>
-                  <w:proofErr w:type="spellStart"/>
-                  <w:r>
-                    <w:rPr>
-                      <w:rFonts w:ascii="Times New Roman" w:hAnsi="Times New Roman" w:cs="Times New Roman"/>
-                      <w:sz w:val="22"/>
-                    </w:rPr>
-                    <w:t>kreaciji</w:t>
-                  </w:r>
-                  <w:proofErr w:type="spellEnd"/>
                 </w:p>
               </w:tc>
               <w:tc>
@@ -1544,8 +890,6 @@
             </w:pPr>
           </w:p>
         </w:tc>
-        <w:bookmarkStart w:id="0" w:name="_GoBack"/>
-        <w:bookmarkEnd w:id="0"/>
       </w:tr>
       <w:tr>
         <w:trPr>
@@ -1563,7 +907,6 @@
                 <w:szCs w:val="24"/>
               </w:rPr>
             </w:pPr>
-            <w:proofErr w:type="spellStart"/>
             <w:r>
               <w:rPr>
                 <w:rFonts w:cs="Times New Roman"/>
@@ -1572,7 +915,6 @@
               </w:rPr>
               <w:t>Rezultat</w:t>
             </w:r>
-            <w:proofErr w:type="spellEnd"/>
           </w:p>
         </w:tc>
         <w:tc>
@@ -1591,37 +933,8 @@
               <w:jc w:val="left"/>
               <w:cnfStyle w:val="000000000000" w:firstRow="0" w:lastRow="0" w:firstColumn="0" w:lastColumn="0" w:oddVBand="0" w:evenVBand="0" w:oddHBand="0" w:evenHBand="0" w:firstRowFirstColumn="0" w:firstRowLastColumn="0" w:lastRowFirstColumn="0" w:lastRowLastColumn="0"/>
             </w:pPr>
-            <w:proofErr w:type="spellStart"/>
             <w:r>
-              <w:t>Uspješno</w:t>
-            </w:r>
-            <w:proofErr w:type="spellEnd"/>
-            <w:r>
-              <w:t xml:space="preserve"> </w:t>
-            </w:r>
-            <w:proofErr w:type="spellStart"/>
-            <w:r>
-              <w:t>kreiran</w:t>
-            </w:r>
-            <w:proofErr w:type="spellEnd"/>
-            <w:r>
-              <w:t xml:space="preserve"> </w:t>
-            </w:r>
-            <w:proofErr w:type="spellStart"/>
-            <w:r>
-              <w:t>entitet</w:t>
-            </w:r>
-            <w:proofErr w:type="spellEnd"/>
-            <w:r>
-              <w:t xml:space="preserve"> </w:t>
-            </w:r>
-            <w:proofErr w:type="spellStart"/>
-            <w:r>
-              <w:t>kamp</w:t>
-            </w:r>
-            <w:proofErr w:type="spellEnd"/>
-            <w:r>
-              <w:t>.</w:t>
+              <w:t>Uspješno kreiran entitet kamp.</w:t>
             </w:r>
           </w:p>
         </w:tc>
@@ -1645,70 +958,22 @@
                 <w:szCs w:val="24"/>
               </w:rPr>
             </w:pPr>
-            <w:proofErr w:type="spellStart"/>
             <w:r>
               <w:rPr>
                 <w:rFonts w:cs="Times New Roman"/>
                 <w:sz w:val="24"/>
                 <w:szCs w:val="24"/>
               </w:rPr>
-              <w:t>Alternativni</w:t>
+              <w:t xml:space="preserve">Alternativni </w:t>
             </w:r>
-            <w:proofErr w:type="spellEnd"/>
             <w:r>
               <w:rPr>
                 <w:rFonts w:cs="Times New Roman"/>
                 <w:sz w:val="24"/>
                 <w:szCs w:val="24"/>
               </w:rPr>
-              <w:t xml:space="preserve"> </w:t>
+              <w:t>tokovi i izuzeci</w:t>
             </w:r>
-            <w:proofErr w:type="spellStart"/>
-            <w:r>
-              <w:rPr>
-                <w:rFonts w:cs="Times New Roman"/>
-                <w:sz w:val="24"/>
-                <w:szCs w:val="24"/>
-              </w:rPr>
-              <w:t>tokovi</w:t>
-            </w:r>
-            <w:proofErr w:type="spellEnd"/>
-            <w:r>
-              <w:rPr>
-                <w:rFonts w:cs="Times New Roman"/>
-                <w:sz w:val="24"/>
-                <w:szCs w:val="24"/>
-              </w:rPr>
-              <w:t xml:space="preserve"> </w:t>
-            </w:r>
-            <w:proofErr w:type="spellStart"/>
-            <w:r>
-              <w:rPr>
-                <w:rFonts w:cs="Times New Roman"/>
-                <w:sz w:val="24"/>
-                <w:szCs w:val="24"/>
-              </w:rPr>
-              <w:t>i</w:t>
-            </w:r>
-            <w:proofErr w:type="spellEnd"/>
-            <w:r>
-              <w:rPr>
-                <w:rFonts w:cs="Times New Roman"/>
-                <w:sz w:val="24"/>
-                <w:szCs w:val="24"/>
-              </w:rPr>
-              <w:t xml:space="preserve"> </w:t>
-            </w:r>
-            <w:proofErr w:type="spellStart"/>
-            <w:r>
-              <w:rPr>
-                <w:rFonts w:cs="Times New Roman"/>
-                <w:sz w:val="24"/>
-                <w:szCs w:val="24"/>
-              </w:rPr>
-              <w:t>izuzeci</w:t>
-            </w:r>
-            <w:proofErr w:type="spellEnd"/>
           </w:p>
         </w:tc>
         <w:tc>
@@ -1743,7 +1008,6 @@
                       <w:bCs/>
                     </w:rPr>
                   </w:pPr>
-                  <w:proofErr w:type="spellStart"/>
                   <w:r>
                     <w:rPr>
                       <w:rFonts w:cs="Times New Roman"/>
@@ -1752,7 +1016,6 @@
                     </w:rPr>
                     <w:t>Oznaka</w:t>
                   </w:r>
-                  <w:proofErr w:type="spellEnd"/>
                 </w:p>
               </w:tc>
               <w:tc>
@@ -1769,7 +1032,6 @@
                       <w:bCs/>
                     </w:rPr>
                   </w:pPr>
-                  <w:proofErr w:type="spellStart"/>
                   <w:r>
                     <w:rPr>
                       <w:rFonts w:cs="Times New Roman"/>
@@ -1778,7 +1040,6 @@
                     </w:rPr>
                     <w:t>Opis</w:t>
                   </w:r>
-                  <w:proofErr w:type="spellEnd"/>
                 </w:p>
               </w:tc>
             </w:tr>
@@ -1817,122 +1078,12 @@
                       <w:rFonts w:cs="Times New Roman"/>
                     </w:rPr>
                   </w:pPr>
-                  <w:proofErr w:type="spellStart"/>
                   <w:r>
                     <w:rPr>
                       <w:rFonts w:cs="Times New Roman"/>
                     </w:rPr>
-                    <w:t>Traži</w:t>
+                    <w:t>Traži se ponovni unos geografske lokacije kampa.</w:t>
                   </w:r>
-                  <w:proofErr w:type="spellEnd"/>
-                  <w:r>
-                    <w:rPr>
-                      <w:rFonts w:cs="Times New Roman"/>
-                    </w:rPr>
-                    <w:t xml:space="preserve"> se </w:t>
-                  </w:r>
-                  <w:proofErr w:type="spellStart"/>
-                  <w:r>
-                    <w:rPr>
-                      <w:rFonts w:cs="Times New Roman"/>
-                    </w:rPr>
-                    <w:t>ponovni</w:t>
-                  </w:r>
-                  <w:proofErr w:type="spellEnd"/>
-                  <w:r>
-                    <w:rPr>
-                      <w:rFonts w:cs="Times New Roman"/>
-                    </w:rPr>
-                    <w:t xml:space="preserve"> </w:t>
-                  </w:r>
-                  <w:proofErr w:type="spellStart"/>
-                  <w:r>
-                    <w:rPr>
-                      <w:rFonts w:cs="Times New Roman"/>
-                    </w:rPr>
-                    <w:t>unos</w:t>
-                  </w:r>
-                  <w:proofErr w:type="spellEnd"/>
-                  <w:r>
-                    <w:rPr>
-                      <w:rFonts w:cs="Times New Roman"/>
-                    </w:rPr>
-                    <w:t xml:space="preserve"> </w:t>
-                  </w:r>
-                  <w:proofErr w:type="spellStart"/>
-                  <w:r>
-                    <w:rPr>
-                      <w:rFonts w:cs="Times New Roman"/>
-                    </w:rPr>
-                    <w:t>geografske</w:t>
-                  </w:r>
-                  <w:proofErr w:type="spellEnd"/>
-                  <w:r>
-                    <w:rPr>
-                      <w:rFonts w:cs="Times New Roman"/>
-                    </w:rPr>
-                    <w:t xml:space="preserve"> </w:t>
-                  </w:r>
-                  <w:proofErr w:type="spellStart"/>
-                  <w:r>
-                    <w:rPr>
-                      <w:rFonts w:cs="Times New Roman"/>
-                    </w:rPr>
-                    <w:t>lokacije</w:t>
-                  </w:r>
-                  <w:proofErr w:type="spellEnd"/>
-                  <w:r>
-                    <w:rPr>
-                      <w:rFonts w:cs="Times New Roman"/>
-                    </w:rPr>
-                    <w:t xml:space="preserve"> </w:t>
-                  </w:r>
-                  <w:proofErr w:type="spellStart"/>
-                  <w:r>
-                    <w:rPr>
-                      <w:rFonts w:cs="Times New Roman"/>
-                    </w:rPr>
-                    <w:t>kampa</w:t>
-                  </w:r>
-                  <w:proofErr w:type="spellEnd"/>
-                  <w:r>
-                    <w:rPr>
-                      <w:rFonts w:cs="Times New Roman"/>
-                    </w:rPr>
-                    <w:t>.</w:t>
-                  </w:r>
-                </w:p>
-              </w:tc>
-            </w:tr>
-            <w:tr>
-              <w:trPr>
-                <w:trHeight w:val="408"/>
-              </w:trPr>
-              <w:tc>
-                <w:tcPr>
-                  <w:tcW w:w="1141" w:type="dxa"/>
-                  <w:vAlign w:val="center"/>
-                </w:tcPr>
-                <w:p>
-                  <w:pPr>
-                    <w:ind w:left="360"/>
-                    <w:rPr>
-                      <w:rFonts w:cs="Times New Roman"/>
-                    </w:rPr>
-                  </w:pPr>
-                </w:p>
-              </w:tc>
-              <w:tc>
-                <w:tcPr>
-                  <w:tcW w:w="5716" w:type="dxa"/>
-                </w:tcPr>
-                <w:p>
-                  <w:pPr>
-                    <w:ind w:left="360"/>
-                    <w:rPr>
-                      <w:rFonts w:cs="Times New Roman"/>
-                    </w:rPr>
-                  </w:pPr>
                 </w:p>
               </w:tc>
             </w:tr>
@@ -1957,8 +1108,8 @@
 </file>
 
 <file path=word/numbering.xml><?xml version="1.0" encoding="utf-8"?>
-<w:numbering xmlns:wpc="http://schemas.microsoft.com/office/word/2010/wordprocessingCanvas" xmlns:mc="http://schemas.openxmlformats.org/markup-compatibility/2006" xmlns:o="urn:schemas-microsoft-com:office:office" xmlns:r="http://schemas.openxmlformats.org/officeDocument/2006/relationships" xmlns:m="http://schemas.openxmlformats.org/officeDocument/2006/math" xmlns:v="urn:schemas-microsoft-com:vml" xmlns:wp14="http://schemas.microsoft.com/office/word/2010/wordprocessingDrawing" xmlns:wp="http://schemas.openxmlformats.org/drawingml/2006/wordprocessingDrawing" xmlns:w10="urn:schemas-microsoft-com:office:word" xmlns:w="http://schemas.openxmlformats.org/wordprocessingml/2006/main" xmlns:w14="http://schemas.microsoft.com/office/word/2010/wordml" xmlns:w15="http://schemas.microsoft.com/office/word/2012/wordml" xmlns:wpg="http://schemas.microsoft.com/office/word/2010/wordprocessingGroup" xmlns:wpi="http://schemas.microsoft.com/office/word/2010/wordprocessingInk" xmlns:wne="http://schemas.microsoft.com/office/word/2006/wordml" xmlns:wps="http://schemas.microsoft.com/office/word/2010/wordprocessingShape" mc:Ignorable="w14 w15 wp14">
-  <w:abstractNum w:abstractNumId="0">
+<w:numbering xmlns:wpc="http://schemas.microsoft.com/office/word/2010/wordprocessingCanvas" xmlns:cx="http://schemas.microsoft.com/office/drawing/2014/chartex" xmlns:cx1="http://schemas.microsoft.com/office/drawing/2015/9/8/chartex" xmlns:cx2="http://schemas.microsoft.com/office/drawing/2015/10/21/chartex" xmlns:cx3="http://schemas.microsoft.com/office/drawing/2016/5/9/chartex" xmlns:cx4="http://schemas.microsoft.com/office/drawing/2016/5/10/chartex" xmlns:cx5="http://schemas.microsoft.com/office/drawing/2016/5/11/chartex" xmlns:cx6="http://schemas.microsoft.com/office/drawing/2016/5/12/chartex" xmlns:cx7="http://schemas.microsoft.com/office/drawing/2016/5/13/chartex" xmlns:cx8="http://schemas.microsoft.com/office/drawing/2016/5/14/chartex" xmlns:mc="http://schemas.openxmlformats.org/markup-compatibility/2006" xmlns:aink="http://schemas.microsoft.com/office/drawing/2016/ink" xmlns:am3d="http://schemas.microsoft.com/office/drawing/2017/model3d" xmlns:o="urn:schemas-microsoft-com:office:office" xmlns:r="http://schemas.openxmlformats.org/officeDocument/2006/relationships" xmlns:m="http://schemas.openxmlformats.org/officeDocument/2006/math" xmlns:v="urn:schemas-microsoft-com:vml" xmlns:wp14="http://schemas.microsoft.com/office/word/2010/wordprocessingDrawing" xmlns:wp="http://schemas.openxmlformats.org/drawingml/2006/wordprocessingDrawing" xmlns:w10="urn:schemas-microsoft-com:office:word" xmlns:w="http://schemas.openxmlformats.org/wordprocessingml/2006/main" xmlns:w14="http://schemas.microsoft.com/office/word/2010/wordml" xmlns:w15="http://schemas.microsoft.com/office/word/2012/wordml" xmlns:w16cex="http://schemas.microsoft.com/office/word/2018/wordml/cex" xmlns:w16cid="http://schemas.microsoft.com/office/word/2016/wordml/cid" xmlns:w16="http://schemas.microsoft.com/office/word/2018/wordml" xmlns:w16sdtdh="http://schemas.microsoft.com/office/word/2020/wordml/sdtdatahash" xmlns:w16se="http://schemas.microsoft.com/office/word/2015/wordml/symex" xmlns:wpg="http://schemas.microsoft.com/office/word/2010/wordprocessingGroup" xmlns:wpi="http://schemas.microsoft.com/office/word/2010/wordprocessingInk" xmlns:wne="http://schemas.microsoft.com/office/word/2006/wordml" xmlns:wps="http://schemas.microsoft.com/office/word/2010/wordprocessingShape" mc:Ignorable="w14 w15 w16se w16cid w16 w16cex w16sdtdh wp14">
+  <w:abstractNum w:abstractNumId="0" w15:restartNumberingAfterBreak="0">
     <w:nsid w:val="003B7EA3"/>
     <w:multiLevelType w:val="hybridMultilevel"/>
     <w:tmpl w:val="7446075C"/>
@@ -2047,7 +1198,7 @@
       </w:pPr>
     </w:lvl>
   </w:abstractNum>
-  <w:abstractNum w:abstractNumId="1">
+  <w:abstractNum w:abstractNumId="1" w15:restartNumberingAfterBreak="0">
     <w:nsid w:val="0BA14E30"/>
     <w:multiLevelType w:val="hybridMultilevel"/>
     <w:tmpl w:val="A2CABEA8"/>
@@ -2259,7 +1410,7 @@
       </w:rPr>
     </w:lvl>
   </w:abstractNum>
-  <w:abstractNum w:abstractNumId="2">
+  <w:abstractNum w:abstractNumId="2" w15:restartNumberingAfterBreak="0">
     <w:nsid w:val="15BB6466"/>
     <w:multiLevelType w:val="hybridMultilevel"/>
     <w:tmpl w:val="D4FA29EC"/>
@@ -2345,7 +1496,7 @@
       </w:pPr>
     </w:lvl>
   </w:abstractNum>
-  <w:abstractNum w:abstractNumId="3">
+  <w:abstractNum w:abstractNumId="3" w15:restartNumberingAfterBreak="0">
     <w:nsid w:val="17F242D9"/>
     <w:multiLevelType w:val="hybridMultilevel"/>
     <w:tmpl w:val="6128A5AC"/>
@@ -2431,7 +1582,7 @@
       </w:pPr>
     </w:lvl>
   </w:abstractNum>
-  <w:abstractNum w:abstractNumId="4">
+  <w:abstractNum w:abstractNumId="4" w15:restartNumberingAfterBreak="0">
     <w:nsid w:val="2814391E"/>
     <w:multiLevelType w:val="hybridMultilevel"/>
     <w:tmpl w:val="DB4C7CDC"/>
@@ -2544,7 +1695,7 @@
       </w:rPr>
     </w:lvl>
   </w:abstractNum>
-  <w:abstractNum w:abstractNumId="5">
+  <w:abstractNum w:abstractNumId="5" w15:restartNumberingAfterBreak="0">
     <w:nsid w:val="2B673EAD"/>
     <w:multiLevelType w:val="hybridMultilevel"/>
     <w:tmpl w:val="66A0816C"/>
@@ -2630,7 +1781,7 @@
       </w:pPr>
     </w:lvl>
   </w:abstractNum>
-  <w:abstractNum w:abstractNumId="6">
+  <w:abstractNum w:abstractNumId="6" w15:restartNumberingAfterBreak="0">
     <w:nsid w:val="2D1527DE"/>
     <w:multiLevelType w:val="hybridMultilevel"/>
     <w:tmpl w:val="766812A4"/>
@@ -2719,7 +1870,7 @@
       </w:pPr>
     </w:lvl>
   </w:abstractNum>
-  <w:abstractNum w:abstractNumId="7">
+  <w:abstractNum w:abstractNumId="7" w15:restartNumberingAfterBreak="0">
     <w:nsid w:val="2EBC1105"/>
     <w:multiLevelType w:val="hybridMultilevel"/>
     <w:tmpl w:val="23062518"/>
@@ -2808,7 +1959,7 @@
       </w:pPr>
     </w:lvl>
   </w:abstractNum>
-  <w:abstractNum w:abstractNumId="8">
+  <w:abstractNum w:abstractNumId="8" w15:restartNumberingAfterBreak="0">
     <w:nsid w:val="485817B0"/>
     <w:multiLevelType w:val="hybridMultilevel"/>
     <w:tmpl w:val="E57677E8"/>
@@ -2894,7 +2045,7 @@
       </w:pPr>
     </w:lvl>
   </w:abstractNum>
-  <w:abstractNum w:abstractNumId="9">
+  <w:abstractNum w:abstractNumId="9" w15:restartNumberingAfterBreak="0">
     <w:nsid w:val="490F0449"/>
     <w:multiLevelType w:val="hybridMultilevel"/>
     <w:tmpl w:val="1474FDA4"/>
@@ -2980,7 +2131,7 @@
       </w:pPr>
     </w:lvl>
   </w:abstractNum>
-  <w:abstractNum w:abstractNumId="10">
+  <w:abstractNum w:abstractNumId="10" w15:restartNumberingAfterBreak="0">
     <w:nsid w:val="4C372BB8"/>
     <w:multiLevelType w:val="hybridMultilevel"/>
     <w:tmpl w:val="C946041C"/>
@@ -3069,7 +2220,7 @@
       </w:pPr>
     </w:lvl>
   </w:abstractNum>
-  <w:abstractNum w:abstractNumId="11">
+  <w:abstractNum w:abstractNumId="11" w15:restartNumberingAfterBreak="0">
     <w:nsid w:val="510321F8"/>
     <w:multiLevelType w:val="hybridMultilevel"/>
     <w:tmpl w:val="DC40055A"/>
@@ -3155,7 +2306,7 @@
       </w:pPr>
     </w:lvl>
   </w:abstractNum>
-  <w:abstractNum w:abstractNumId="12">
+  <w:abstractNum w:abstractNumId="12" w15:restartNumberingAfterBreak="0">
     <w:nsid w:val="52234E4F"/>
     <w:multiLevelType w:val="hybridMultilevel"/>
     <w:tmpl w:val="C406AF80"/>
@@ -3241,7 +2392,7 @@
       </w:pPr>
     </w:lvl>
   </w:abstractNum>
-  <w:abstractNum w:abstractNumId="13">
+  <w:abstractNum w:abstractNumId="13" w15:restartNumberingAfterBreak="0">
     <w:nsid w:val="523A4920"/>
     <w:multiLevelType w:val="hybridMultilevel"/>
     <w:tmpl w:val="1E72537A"/>
@@ -3453,7 +2604,7 @@
       </w:rPr>
     </w:lvl>
   </w:abstractNum>
-  <w:abstractNum w:abstractNumId="14">
+  <w:abstractNum w:abstractNumId="14" w15:restartNumberingAfterBreak="0">
     <w:nsid w:val="52F600B3"/>
     <w:multiLevelType w:val="hybridMultilevel"/>
     <w:tmpl w:val="8A58F3FA"/>
@@ -3542,7 +2693,7 @@
       </w:pPr>
     </w:lvl>
   </w:abstractNum>
-  <w:abstractNum w:abstractNumId="15">
+  <w:abstractNum w:abstractNumId="15" w15:restartNumberingAfterBreak="0">
     <w:nsid w:val="530C3AEF"/>
     <w:multiLevelType w:val="hybridMultilevel"/>
     <w:tmpl w:val="2190E39C"/>
@@ -3628,7 +2779,7 @@
       </w:pPr>
     </w:lvl>
   </w:abstractNum>
-  <w:abstractNum w:abstractNumId="16">
+  <w:abstractNum w:abstractNumId="16" w15:restartNumberingAfterBreak="0">
     <w:nsid w:val="53CD16FE"/>
     <w:multiLevelType w:val="hybridMultilevel"/>
     <w:tmpl w:val="CE88CE3C"/>
@@ -3714,7 +2865,7 @@
       </w:pPr>
     </w:lvl>
   </w:abstractNum>
-  <w:abstractNum w:abstractNumId="17">
+  <w:abstractNum w:abstractNumId="17" w15:restartNumberingAfterBreak="0">
     <w:nsid w:val="5B981B65"/>
     <w:multiLevelType w:val="hybridMultilevel"/>
     <w:tmpl w:val="CFD013EA"/>
@@ -3800,7 +2951,7 @@
       </w:pPr>
     </w:lvl>
   </w:abstractNum>
-  <w:abstractNum w:abstractNumId="18">
+  <w:abstractNum w:abstractNumId="18" w15:restartNumberingAfterBreak="0">
     <w:nsid w:val="5C9757C8"/>
     <w:multiLevelType w:val="hybridMultilevel"/>
     <w:tmpl w:val="AE8A6620"/>
@@ -3886,7 +3037,7 @@
       </w:pPr>
     </w:lvl>
   </w:abstractNum>
-  <w:abstractNum w:abstractNumId="19">
+  <w:abstractNum w:abstractNumId="19" w15:restartNumberingAfterBreak="0">
     <w:nsid w:val="5CCC44A4"/>
     <w:multiLevelType w:val="hybridMultilevel"/>
     <w:tmpl w:val="0EF4ED24"/>
@@ -3975,7 +3126,7 @@
       </w:pPr>
     </w:lvl>
   </w:abstractNum>
-  <w:abstractNum w:abstractNumId="20">
+  <w:abstractNum w:abstractNumId="20" w15:restartNumberingAfterBreak="0">
     <w:nsid w:val="62FD46C1"/>
     <w:multiLevelType w:val="hybridMultilevel"/>
     <w:tmpl w:val="28A477CA"/>
@@ -4061,7 +3212,7 @@
       </w:pPr>
     </w:lvl>
   </w:abstractNum>
-  <w:abstractNum w:abstractNumId="21">
+  <w:abstractNum w:abstractNumId="21" w15:restartNumberingAfterBreak="0">
     <w:nsid w:val="640C5F75"/>
     <w:multiLevelType w:val="hybridMultilevel"/>
     <w:tmpl w:val="8C16A7D6"/>
@@ -4174,7 +3325,7 @@
       </w:rPr>
     </w:lvl>
   </w:abstractNum>
-  <w:abstractNum w:abstractNumId="22">
+  <w:abstractNum w:abstractNumId="22" w15:restartNumberingAfterBreak="0">
     <w:nsid w:val="69C868B6"/>
     <w:multiLevelType w:val="hybridMultilevel"/>
     <w:tmpl w:val="CFD013EA"/>
@@ -4260,7 +3411,7 @@
       </w:pPr>
     </w:lvl>
   </w:abstractNum>
-  <w:abstractNum w:abstractNumId="23">
+  <w:abstractNum w:abstractNumId="23" w15:restartNumberingAfterBreak="0">
     <w:nsid w:val="734A3DA5"/>
     <w:multiLevelType w:val="hybridMultilevel"/>
     <w:tmpl w:val="5ADE9408"/>
@@ -4346,7 +3497,7 @@
       </w:pPr>
     </w:lvl>
   </w:abstractNum>
-  <w:abstractNum w:abstractNumId="24">
+  <w:abstractNum w:abstractNumId="24" w15:restartNumberingAfterBreak="0">
     <w:nsid w:val="75616097"/>
     <w:multiLevelType w:val="multilevel"/>
     <w:tmpl w:val="7A6E6D02"/>
@@ -4467,7 +3618,7 @@
       </w:rPr>
     </w:lvl>
   </w:abstractNum>
-  <w:abstractNum w:abstractNumId="25">
+  <w:abstractNum w:abstractNumId="25" w15:restartNumberingAfterBreak="0">
     <w:nsid w:val="7F011AC9"/>
     <w:multiLevelType w:val="hybridMultilevel"/>
     <w:tmpl w:val="974A8CC4"/>
@@ -4635,7 +3786,7 @@
 </file>
 
 <file path=word/styles.xml><?xml version="1.0" encoding="utf-8"?>
-<w:styles xmlns:mc="http://schemas.openxmlformats.org/markup-compatibility/2006" xmlns:r="http://schemas.openxmlformats.org/officeDocument/2006/relationships" xmlns:w="http://schemas.openxmlformats.org/wordprocessingml/2006/main" xmlns:w14="http://schemas.microsoft.com/office/word/2010/wordml" xmlns:w15="http://schemas.microsoft.com/office/word/2012/wordml" mc:Ignorable="w14 w15">
+<w:styles xmlns:mc="http://schemas.openxmlformats.org/markup-compatibility/2006" xmlns:r="http://schemas.openxmlformats.org/officeDocument/2006/relationships" xmlns:w="http://schemas.openxmlformats.org/wordprocessingml/2006/main" xmlns:w14="http://schemas.microsoft.com/office/word/2010/wordml" xmlns:w15="http://schemas.microsoft.com/office/word/2012/wordml" xmlns:w16cex="http://schemas.microsoft.com/office/word/2018/wordml/cex" xmlns:w16cid="http://schemas.microsoft.com/office/word/2016/wordml/cid" xmlns:w16="http://schemas.microsoft.com/office/word/2018/wordml" xmlns:w16sdtdh="http://schemas.microsoft.com/office/word/2020/wordml/sdtdatahash" xmlns:w16se="http://schemas.microsoft.com/office/word/2015/wordml/symex" mc:Ignorable="w14 w15 w16se w16cid w16 w16cex w16sdtdh">
   <w:docDefaults>
     <w:rPrDefault>
       <w:rPr>
@@ -4651,7 +3802,7 @@
       </w:pPr>
     </w:pPrDefault>
   </w:docDefaults>
-  <w:latentStyles w:defLockedState="0" w:defUIPriority="99" w:defSemiHidden="0" w:defUnhideWhenUsed="0" w:defQFormat="0" w:count="371">
+  <w:latentStyles w:defLockedState="0" w:defUIPriority="99" w:defSemiHidden="0" w:defUnhideWhenUsed="0" w:defQFormat="0" w:count="376">
     <w:lsdException w:name="Normal" w:uiPriority="0" w:qFormat="1"/>
     <w:lsdException w:name="heading 1" w:uiPriority="9" w:qFormat="1"/>
     <w:lsdException w:name="heading 2" w:semiHidden="1" w:uiPriority="9" w:unhideWhenUsed="1" w:qFormat="1"/>
@@ -4757,7 +3908,6 @@
     <w:lsdException w:name="HTML Sample" w:semiHidden="1" w:unhideWhenUsed="1"/>
     <w:lsdException w:name="HTML Typewriter" w:semiHidden="1" w:unhideWhenUsed="1"/>
     <w:lsdException w:name="HTML Variable" w:semiHidden="1" w:unhideWhenUsed="1"/>
-    <w:lsdException w:name="Normal Table" w:semiHidden="1" w:unhideWhenUsed="1"/>
     <w:lsdException w:name="annotation subject" w:semiHidden="1" w:unhideWhenUsed="1"/>
     <w:lsdException w:name="No List" w:semiHidden="1" w:unhideWhenUsed="1"/>
     <w:lsdException w:name="Outline List 1" w:semiHidden="1" w:unhideWhenUsed="1"/>
@@ -4800,11 +3950,8 @@
     <w:lsdException w:name="Table Contemporary" w:semiHidden="1" w:unhideWhenUsed="1"/>
     <w:lsdException w:name="Table Elegant" w:semiHidden="1" w:unhideWhenUsed="1"/>
     <w:lsdException w:name="Table Professional" w:semiHidden="1" w:unhideWhenUsed="1"/>
-    <w:lsdException w:name="Table Subtle 1" w:semiHidden="1" w:unhideWhenUsed="1"/>
     <w:lsdException w:name="Table Subtle 2" w:semiHidden="1" w:unhideWhenUsed="1"/>
     <w:lsdException w:name="Table Web 1" w:semiHidden="1" w:unhideWhenUsed="1"/>
-    <w:lsdException w:name="Table Web 2" w:semiHidden="1" w:unhideWhenUsed="1"/>
-    <w:lsdException w:name="Table Web 3" w:semiHidden="1" w:unhideWhenUsed="1"/>
     <w:lsdException w:name="Balloon Text" w:semiHidden="1" w:unhideWhenUsed="1"/>
     <w:lsdException w:name="Table Grid" w:uiPriority="39"/>
     <w:lsdException w:name="Table Theme" w:semiHidden="1" w:unhideWhenUsed="1"/>
@@ -5023,6 +4170,11 @@
     <w:lsdException w:name="List Table 5 Dark Accent 6" w:uiPriority="50"/>
     <w:lsdException w:name="List Table 6 Colorful Accent 6" w:uiPriority="51"/>
     <w:lsdException w:name="List Table 7 Colorful Accent 6" w:uiPriority="52"/>
+    <w:lsdException w:name="Mention" w:semiHidden="1" w:unhideWhenUsed="1"/>
+    <w:lsdException w:name="Smart Hyperlink" w:semiHidden="1" w:unhideWhenUsed="1"/>
+    <w:lsdException w:name="Hashtag" w:semiHidden="1" w:unhideWhenUsed="1"/>
+    <w:lsdException w:name="Unresolved Mention" w:semiHidden="1" w:unhideWhenUsed="1"/>
+    <w:lsdException w:name="Smart Link" w:semiHidden="1" w:unhideWhenUsed="1"/>
   </w:latentStyles>
   <w:style w:type="paragraph" w:default="1" w:styleId="Normal">
     <w:name w:val="Normal"/>
@@ -5101,7 +4253,6 @@
       <w:spacing w:after="0" w:line="240" w:lineRule="auto"/>
     </w:pPr>
     <w:tblPr>
-      <w:tblInd w:w="0" w:type="dxa"/>
       <w:tblBorders>
         <w:top w:val="single" w:sz="4" w:space="0" w:color="auto"/>
         <w:left w:val="single" w:sz="4" w:space="0" w:color="auto"/>
@@ -5110,12 +4261,6 @@
         <w:insideH w:val="single" w:sz="4" w:space="0" w:color="auto"/>
         <w:insideV w:val="single" w:sz="4" w:space="0" w:color="auto"/>
       </w:tblBorders>
-      <w:tblCellMar>
-        <w:top w:w="0" w:type="dxa"/>
-        <w:left w:w="108" w:type="dxa"/>
-        <w:bottom w:w="0" w:type="dxa"/>
-        <w:right w:w="108" w:type="dxa"/>
-      </w:tblCellMar>
     </w:tblPr>
   </w:style>
   <w:style w:type="table" w:styleId="GridTable5Dark-Accent5">
@@ -5129,7 +4274,6 @@
     <w:tblPr>
       <w:tblStyleRowBandSize w:val="1"/>
       <w:tblStyleColBandSize w:val="1"/>
-      <w:tblInd w:w="0" w:type="dxa"/>
       <w:tblBorders>
         <w:top w:val="single" w:sz="4" w:space="0" w:color="FFFFFF" w:themeColor="background1"/>
         <w:left w:val="single" w:sz="4" w:space="0" w:color="FFFFFF" w:themeColor="background1"/>
@@ -5138,12 +4282,6 @@
         <w:insideH w:val="single" w:sz="4" w:space="0" w:color="FFFFFF" w:themeColor="background1"/>
         <w:insideV w:val="single" w:sz="4" w:space="0" w:color="FFFFFF" w:themeColor="background1"/>
       </w:tblBorders>
-      <w:tblCellMar>
-        <w:top w:w="0" w:type="dxa"/>
-        <w:left w:w="108" w:type="dxa"/>
-        <w:bottom w:w="0" w:type="dxa"/>
-        <w:right w:w="108" w:type="dxa"/>
-      </w:tblCellMar>
     </w:tblPr>
     <w:tcPr>
       <w:shd w:val="clear" w:color="auto" w:fill="DEEAF6" w:themeFill="accent5" w:themeFillTint="33"/>
@@ -5242,7 +4380,6 @@
     <w:tblPr>
       <w:tblStyleRowBandSize w:val="1"/>
       <w:tblStyleColBandSize w:val="1"/>
-      <w:tblInd w:w="0" w:type="dxa"/>
       <w:tblBorders>
         <w:top w:val="single" w:sz="4" w:space="0" w:color="BFBFBF" w:themeColor="background1" w:themeShade="BF"/>
         <w:left w:val="single" w:sz="4" w:space="0" w:color="BFBFBF" w:themeColor="background1" w:themeShade="BF"/>
@@ -5251,12 +4388,6 @@
         <w:insideH w:val="single" w:sz="4" w:space="0" w:color="BFBFBF" w:themeColor="background1" w:themeShade="BF"/>
         <w:insideV w:val="single" w:sz="4" w:space="0" w:color="BFBFBF" w:themeColor="background1" w:themeShade="BF"/>
       </w:tblBorders>
-      <w:tblCellMar>
-        <w:top w:w="0" w:type="dxa"/>
-        <w:left w:w="108" w:type="dxa"/>
-        <w:bottom w:w="0" w:type="dxa"/>
-        <w:right w:w="108" w:type="dxa"/>
-      </w:tblCellMar>
     </w:tblPr>
     <w:tblStylePr w:type="firstRow">
       <w:rPr>
@@ -5312,13 +4443,6 @@
     <w:tblPr>
       <w:tblStyleRowBandSize w:val="1"/>
       <w:tblStyleColBandSize w:val="1"/>
-      <w:tblInd w:w="0" w:type="dxa"/>
-      <w:tblCellMar>
-        <w:top w:w="0" w:type="dxa"/>
-        <w:left w:w="108" w:type="dxa"/>
-        <w:bottom w:w="0" w:type="dxa"/>
-        <w:right w:w="108" w:type="dxa"/>
-      </w:tblCellMar>
     </w:tblPr>
     <w:tblStylePr w:type="firstRow">
       <w:rPr>
@@ -5439,7 +4563,6 @@
     <w:tblPr>
       <w:tblStyleRowBandSize w:val="1"/>
       <w:tblStyleColBandSize w:val="1"/>
-      <w:tblInd w:w="0" w:type="dxa"/>
       <w:tblBorders>
         <w:top w:val="single" w:sz="4" w:space="0" w:color="999999" w:themeColor="text1" w:themeTint="66"/>
         <w:left w:val="single" w:sz="4" w:space="0" w:color="999999" w:themeColor="text1" w:themeTint="66"/>
@@ -5448,12 +4571,6 @@
         <w:insideH w:val="single" w:sz="4" w:space="0" w:color="999999" w:themeColor="text1" w:themeTint="66"/>
         <w:insideV w:val="single" w:sz="4" w:space="0" w:color="999999" w:themeColor="text1" w:themeTint="66"/>
       </w:tblBorders>
-      <w:tblCellMar>
-        <w:top w:w="0" w:type="dxa"/>
-        <w:left w:w="108" w:type="dxa"/>
-        <w:bottom w:w="0" w:type="dxa"/>
-        <w:right w:w="108" w:type="dxa"/>
-      </w:tblCellMar>
     </w:tblPr>
     <w:tblStylePr w:type="firstRow">
       <w:rPr>

</xml_diff>